<commit_message>
Add recognize window to WPF project (recognize, ribbon, export to txt and html
</commit_message>
<xml_diff>
--- a/Opis programu.docx
+++ b/Opis programu.docx
@@ -382,16 +382,115 @@
         <w:t>Ustawienie słowika (-ów) do pracy</w:t>
       </w:r>
     </w:p>
-    <w:p>
-      <w:pPr>
-        <w:pStyle w:val="Akapitzlist"/>
-        <w:numPr>
-          <w:ilvl w:val="0"/>
-          <w:numId w:val="4"/>
-        </w:numPr>
-      </w:pPr>
+    <w:p/>
+    <w:p/>
+    <w:p>
+      <w:r>
+        <w:lastRenderedPageBreak/>
+        <w:t>Budowa słownika:</w:t>
+      </w:r>
+    </w:p>
+    <w:p>
+      <w:r>
+        <w:t>Hasło słownika składa się z pary klucz-wartość.</w:t>
+      </w:r>
+    </w:p>
+    <w:p>
+      <w:r>
+        <w:t>Kluczem - hasło słownika</w:t>
+      </w:r>
+    </w:p>
+    <w:p>
+      <w:r>
+        <w:t xml:space="preserve">wartości lista elementów pary klucz-wartość będącej </w:t>
+      </w:r>
+      <w:r>
+        <w:t>reprezentacją</w:t>
+      </w:r>
+      <w:r>
+        <w:t xml:space="preserve"> elementów danego hasła.</w:t>
+      </w:r>
+    </w:p>
+    <w:p>
+      <w:r>
+        <w:t xml:space="preserve">Gdy hasło nie jest w pełni rozpoznane </w:t>
+      </w:r>
+      <w:r>
+        <w:t>w wartościach głównej pary słownika jest tylko jeden element opisujący całe hasło. TODO: Obrazek opisujący hasło</w:t>
+      </w:r>
+    </w:p>
+    <w:p>
+      <w:r>
+        <w:t xml:space="preserve">W pełni rozpoznane hasło (w pracy jest to hasło słownika pod red. Doroszewskiego) składa się z wieloelementowej listy opisującej to hasło TODO: Obrazek </w:t>
+      </w:r>
+      <w:r>
+        <w:t>opisujący hasło</w:t>
+      </w:r>
       <w:bookmarkStart w:id="0" w:name="_GoBack"/>
       <w:bookmarkEnd w:id="0"/>
+    </w:p>
+    <w:p/>
+    <w:p/>
+    <w:p/>
+    <w:p/>
+    <w:p/>
+    <w:p>
+      <w:r>
+        <w:t>Struktura hasła słownikowego</w:t>
+      </w:r>
+      <w:r>
+        <w:t>:</w:t>
+      </w:r>
+    </w:p>
+    <w:p>
+      <w:pPr>
+        <w:pStyle w:val="Akapitzlist"/>
+        <w:numPr>
+          <w:ilvl w:val="0"/>
+          <w:numId w:val="6"/>
+        </w:numPr>
+      </w:pPr>
+      <w:r>
+        <w:t>Hasło właściwe np. „abażur”</w:t>
+      </w:r>
+    </w:p>
+    <w:p>
+      <w:pPr>
+        <w:pStyle w:val="Akapitzlist"/>
+        <w:numPr>
+          <w:ilvl w:val="0"/>
+          <w:numId w:val="6"/>
+        </w:numPr>
+      </w:pPr>
+      <w:r>
+        <w:t>Lista elementów z którego składa się hasło jako para (tekst, tekst) np. („m. ”, „męski (rodzaj)”)</w:t>
+      </w:r>
+    </w:p>
+    <w:p>
+      <w:r>
+        <w:t xml:space="preserve">Hasło może być wyeksportowane do pliku tekstowego (.txt), pliku </w:t>
+      </w:r>
+      <w:proofErr w:type="spellStart"/>
+      <w:r>
+        <w:t>jonson</w:t>
+      </w:r>
+      <w:proofErr w:type="spellEnd"/>
+      <w:r>
+        <w:t xml:space="preserve"> (.</w:t>
+      </w:r>
+      <w:proofErr w:type="spellStart"/>
+      <w:r>
+        <w:t>jonson</w:t>
+      </w:r>
+      <w:proofErr w:type="spellEnd"/>
+      <w:r>
+        <w:t>) lub do schowka.</w:t>
+      </w:r>
+    </w:p>
+    <w:p>
+      <w:r>
+        <w:t>Hasło można zapisać do wybranego słownika</w:t>
+      </w:r>
     </w:p>
     <w:sectPr>
       <w:pgSz w:w="11906" w:h="16838"/>
@@ -495,6 +594,119 @@
     </w:lvl>
   </w:abstractNum>
   <w:abstractNum w:abstractNumId="1" w15:restartNumberingAfterBreak="0">
+    <w:nsid w:val="2EE83CDC"/>
+    <w:multiLevelType w:val="hybridMultilevel"/>
+    <w:tmpl w:val="EBB89064"/>
+    <w:lvl w:ilvl="0" w:tplc="04150001">
+      <w:start w:val="1"/>
+      <w:numFmt w:val="bullet"/>
+      <w:lvlText w:val=""/>
+      <w:lvlJc w:val="left"/>
+      <w:pPr>
+        <w:ind w:left="720" w:hanging="360"/>
+      </w:pPr>
+      <w:rPr>
+        <w:rFonts w:ascii="Symbol" w:hAnsi="Symbol" w:hint="default"/>
+      </w:rPr>
+    </w:lvl>
+    <w:lvl w:ilvl="1" w:tplc="04150003" w:tentative="1">
+      <w:start w:val="1"/>
+      <w:numFmt w:val="bullet"/>
+      <w:lvlText w:val="o"/>
+      <w:lvlJc w:val="left"/>
+      <w:pPr>
+        <w:ind w:left="1440" w:hanging="360"/>
+      </w:pPr>
+      <w:rPr>
+        <w:rFonts w:ascii="Courier New" w:hAnsi="Courier New" w:cs="Courier New" w:hint="default"/>
+      </w:rPr>
+    </w:lvl>
+    <w:lvl w:ilvl="2" w:tplc="04150005" w:tentative="1">
+      <w:start w:val="1"/>
+      <w:numFmt w:val="bullet"/>
+      <w:lvlText w:val=""/>
+      <w:lvlJc w:val="left"/>
+      <w:pPr>
+        <w:ind w:left="2160" w:hanging="360"/>
+      </w:pPr>
+      <w:rPr>
+        <w:rFonts w:ascii="Wingdings" w:hAnsi="Wingdings" w:hint="default"/>
+      </w:rPr>
+    </w:lvl>
+    <w:lvl w:ilvl="3" w:tplc="04150001" w:tentative="1">
+      <w:start w:val="1"/>
+      <w:numFmt w:val="bullet"/>
+      <w:lvlText w:val=""/>
+      <w:lvlJc w:val="left"/>
+      <w:pPr>
+        <w:ind w:left="2880" w:hanging="360"/>
+      </w:pPr>
+      <w:rPr>
+        <w:rFonts w:ascii="Symbol" w:hAnsi="Symbol" w:hint="default"/>
+      </w:rPr>
+    </w:lvl>
+    <w:lvl w:ilvl="4" w:tplc="04150003" w:tentative="1">
+      <w:start w:val="1"/>
+      <w:numFmt w:val="bullet"/>
+      <w:lvlText w:val="o"/>
+      <w:lvlJc w:val="left"/>
+      <w:pPr>
+        <w:ind w:left="3600" w:hanging="360"/>
+      </w:pPr>
+      <w:rPr>
+        <w:rFonts w:ascii="Courier New" w:hAnsi="Courier New" w:cs="Courier New" w:hint="default"/>
+      </w:rPr>
+    </w:lvl>
+    <w:lvl w:ilvl="5" w:tplc="04150005" w:tentative="1">
+      <w:start w:val="1"/>
+      <w:numFmt w:val="bullet"/>
+      <w:lvlText w:val=""/>
+      <w:lvlJc w:val="left"/>
+      <w:pPr>
+        <w:ind w:left="4320" w:hanging="360"/>
+      </w:pPr>
+      <w:rPr>
+        <w:rFonts w:ascii="Wingdings" w:hAnsi="Wingdings" w:hint="default"/>
+      </w:rPr>
+    </w:lvl>
+    <w:lvl w:ilvl="6" w:tplc="04150001" w:tentative="1">
+      <w:start w:val="1"/>
+      <w:numFmt w:val="bullet"/>
+      <w:lvlText w:val=""/>
+      <w:lvlJc w:val="left"/>
+      <w:pPr>
+        <w:ind w:left="5040" w:hanging="360"/>
+      </w:pPr>
+      <w:rPr>
+        <w:rFonts w:ascii="Symbol" w:hAnsi="Symbol" w:hint="default"/>
+      </w:rPr>
+    </w:lvl>
+    <w:lvl w:ilvl="7" w:tplc="04150003" w:tentative="1">
+      <w:start w:val="1"/>
+      <w:numFmt w:val="bullet"/>
+      <w:lvlText w:val="o"/>
+      <w:lvlJc w:val="left"/>
+      <w:pPr>
+        <w:ind w:left="5760" w:hanging="360"/>
+      </w:pPr>
+      <w:rPr>
+        <w:rFonts w:ascii="Courier New" w:hAnsi="Courier New" w:cs="Courier New" w:hint="default"/>
+      </w:rPr>
+    </w:lvl>
+    <w:lvl w:ilvl="8" w:tplc="04150005" w:tentative="1">
+      <w:start w:val="1"/>
+      <w:numFmt w:val="bullet"/>
+      <w:lvlText w:val=""/>
+      <w:lvlJc w:val="left"/>
+      <w:pPr>
+        <w:ind w:left="6480" w:hanging="360"/>
+      </w:pPr>
+      <w:rPr>
+        <w:rFonts w:ascii="Wingdings" w:hAnsi="Wingdings" w:hint="default"/>
+      </w:rPr>
+    </w:lvl>
+  </w:abstractNum>
+  <w:abstractNum w:abstractNumId="2" w15:restartNumberingAfterBreak="0">
     <w:nsid w:val="34D51F95"/>
     <w:multiLevelType w:val="hybridMultilevel"/>
     <w:tmpl w:val="378C6B7C"/>
@@ -583,7 +795,7 @@
       </w:pPr>
     </w:lvl>
   </w:abstractNum>
-  <w:abstractNum w:abstractNumId="2" w15:restartNumberingAfterBreak="0">
+  <w:abstractNum w:abstractNumId="3" w15:restartNumberingAfterBreak="0">
     <w:nsid w:val="3B6976BA"/>
     <w:multiLevelType w:val="hybridMultilevel"/>
     <w:tmpl w:val="2AFA2EEC"/>
@@ -672,7 +884,96 @@
       </w:pPr>
     </w:lvl>
   </w:abstractNum>
-  <w:abstractNum w:abstractNumId="3" w15:restartNumberingAfterBreak="0">
+  <w:abstractNum w:abstractNumId="4" w15:restartNumberingAfterBreak="0">
+    <w:nsid w:val="4D4C15BC"/>
+    <w:multiLevelType w:val="hybridMultilevel"/>
+    <w:tmpl w:val="17661452"/>
+    <w:lvl w:ilvl="0" w:tplc="0415000F">
+      <w:start w:val="1"/>
+      <w:numFmt w:val="decimal"/>
+      <w:lvlText w:val="%1."/>
+      <w:lvlJc w:val="left"/>
+      <w:pPr>
+        <w:ind w:left="720" w:hanging="360"/>
+      </w:pPr>
+      <w:rPr>
+        <w:rFonts w:hint="default"/>
+      </w:rPr>
+    </w:lvl>
+    <w:lvl w:ilvl="1" w:tplc="04150019" w:tentative="1">
+      <w:start w:val="1"/>
+      <w:numFmt w:val="lowerLetter"/>
+      <w:lvlText w:val="%2."/>
+      <w:lvlJc w:val="left"/>
+      <w:pPr>
+        <w:ind w:left="1440" w:hanging="360"/>
+      </w:pPr>
+    </w:lvl>
+    <w:lvl w:ilvl="2" w:tplc="0415001B" w:tentative="1">
+      <w:start w:val="1"/>
+      <w:numFmt w:val="lowerRoman"/>
+      <w:lvlText w:val="%3."/>
+      <w:lvlJc w:val="right"/>
+      <w:pPr>
+        <w:ind w:left="2160" w:hanging="180"/>
+      </w:pPr>
+    </w:lvl>
+    <w:lvl w:ilvl="3" w:tplc="0415000F" w:tentative="1">
+      <w:start w:val="1"/>
+      <w:numFmt w:val="decimal"/>
+      <w:lvlText w:val="%4."/>
+      <w:lvlJc w:val="left"/>
+      <w:pPr>
+        <w:ind w:left="2880" w:hanging="360"/>
+      </w:pPr>
+    </w:lvl>
+    <w:lvl w:ilvl="4" w:tplc="04150019" w:tentative="1">
+      <w:start w:val="1"/>
+      <w:numFmt w:val="lowerLetter"/>
+      <w:lvlText w:val="%5."/>
+      <w:lvlJc w:val="left"/>
+      <w:pPr>
+        <w:ind w:left="3600" w:hanging="360"/>
+      </w:pPr>
+    </w:lvl>
+    <w:lvl w:ilvl="5" w:tplc="0415001B" w:tentative="1">
+      <w:start w:val="1"/>
+      <w:numFmt w:val="lowerRoman"/>
+      <w:lvlText w:val="%6."/>
+      <w:lvlJc w:val="right"/>
+      <w:pPr>
+        <w:ind w:left="4320" w:hanging="180"/>
+      </w:pPr>
+    </w:lvl>
+    <w:lvl w:ilvl="6" w:tplc="0415000F" w:tentative="1">
+      <w:start w:val="1"/>
+      <w:numFmt w:val="decimal"/>
+      <w:lvlText w:val="%7."/>
+      <w:lvlJc w:val="left"/>
+      <w:pPr>
+        <w:ind w:left="5040" w:hanging="360"/>
+      </w:pPr>
+    </w:lvl>
+    <w:lvl w:ilvl="7" w:tplc="04150019" w:tentative="1">
+      <w:start w:val="1"/>
+      <w:numFmt w:val="lowerLetter"/>
+      <w:lvlText w:val="%8."/>
+      <w:lvlJc w:val="left"/>
+      <w:pPr>
+        <w:ind w:left="5760" w:hanging="360"/>
+      </w:pPr>
+    </w:lvl>
+    <w:lvl w:ilvl="8" w:tplc="0415001B" w:tentative="1">
+      <w:start w:val="1"/>
+      <w:numFmt w:val="lowerRoman"/>
+      <w:lvlText w:val="%9."/>
+      <w:lvlJc w:val="right"/>
+      <w:pPr>
+        <w:ind w:left="6480" w:hanging="180"/>
+      </w:pPr>
+    </w:lvl>
+  </w:abstractNum>
+  <w:abstractNum w:abstractNumId="5" w15:restartNumberingAfterBreak="0">
     <w:nsid w:val="72916D52"/>
     <w:multiLevelType w:val="hybridMultilevel"/>
     <w:tmpl w:val="DB90B338"/>
@@ -762,15 +1063,21 @@
     </w:lvl>
   </w:abstractNum>
   <w:num w:numId="1">
-    <w:abstractNumId w:val="3"/>
+    <w:abstractNumId w:val="5"/>
   </w:num>
   <w:num w:numId="2">
     <w:abstractNumId w:val="0"/>
   </w:num>
   <w:num w:numId="3">
+    <w:abstractNumId w:val="3"/>
+  </w:num>
+  <w:num w:numId="4">
     <w:abstractNumId w:val="2"/>
   </w:num>
-  <w:num w:numId="4">
+  <w:num w:numId="5">
+    <w:abstractNumId w:val="4"/>
+  </w:num>
+  <w:num w:numId="6">
     <w:abstractNumId w:val="1"/>
   </w:num>
 </w:numbering>

</xml_diff>